<commit_message>
Continue xml work (figures). Fix some more escape-needy chars in refernces, a bug in parsing table tags that might cause the unwarranted consumption of paragraphs, and adopt code so that tabletags can be optional (albeit this is not recommended)
</commit_message>
<xml_diff>
--- a/inst/template/manuscript_editorial.docx
+++ b/inst/template/manuscript_editorial.docx
@@ -152,12 +152,42 @@
             <w:r>
               <w:rPr>
                 <w:rFonts w:cs="" w:asciiTheme="majorBidi" w:cstheme="majorBidi" w:hAnsiTheme="majorBidi"/>
-                <w:color w:themeColor="dark1" w:val="000000"/>
+                <w:color w:themeColor="text1" w:val="000000"/>
                 <w:sz w:val="24"/>
                 <w:szCs w:val="24"/>
                 <w:lang w:val="es-ES"/>
               </w:rPr>
-              <w:t>Charles Michello*</w:t>
+              <w:t>Last name</w:t>
+            </w:r>
+            <w:r>
+              <w:rPr>
+                <w:rFonts w:cs="" w:asciiTheme="majorBidi" w:cstheme="majorBidi" w:hAnsiTheme="majorBidi"/>
+                <w:color w:themeColor="text1" w:val="000000"/>
+                <w:sz w:val="24"/>
+                <w:szCs w:val="24"/>
+                <w:lang w:val="es-ES"/>
+              </w:rPr>
+              <w:t xml:space="preserve">, </w:t>
+            </w:r>
+            <w:r>
+              <w:rPr>
+                <w:rFonts w:cs="" w:asciiTheme="majorBidi" w:cstheme="majorBidi" w:hAnsiTheme="majorBidi"/>
+                <w:color w:themeColor="text1" w:val="000000"/>
+                <w:sz w:val="24"/>
+                <w:szCs w:val="24"/>
+                <w:lang w:val="es-ES"/>
+              </w:rPr>
+              <w:t>First name</w:t>
+            </w:r>
+            <w:r>
+              <w:rPr>
+                <w:rFonts w:cs="" w:asciiTheme="majorBidi" w:cstheme="majorBidi" w:hAnsiTheme="majorBidi"/>
+                <w:color w:themeColor="text1" w:val="000000"/>
+                <w:sz w:val="24"/>
+                <w:szCs w:val="24"/>
+                <w:lang w:val="es-ES"/>
+              </w:rPr>
+              <w:t>*</w:t>
             </w:r>
           </w:p>
         </w:tc>
@@ -213,7 +243,7 @@
         <w:pStyle w:val="Normal"/>
         <w:rPr>
           <w:rFonts w:ascii="Open Sans" w:hAnsi="Open Sans" w:cs="Open Sans"/>
-          <w:color w:themeColor="dark1" w:val="000000"/>
+          <w:color w:themeColor="text1" w:val="000000"/>
           <w:sz w:val="24"/>
           <w:szCs w:val="32"/>
           <w:lang w:val="es-ES"/>
@@ -222,7 +252,7 @@
       <w:r>
         <w:rPr>
           <w:rFonts w:cs="Open Sans" w:ascii="Open Sans" w:hAnsi="Open Sans"/>
-          <w:color w:themeColor="dark1" w:val="000000"/>
+          <w:color w:themeColor="text1" w:val="000000"/>
           <w:sz w:val="24"/>
           <w:szCs w:val="32"/>
           <w:lang w:val="es-ES"/>
@@ -552,7 +582,7 @@
               <w:jc w:val="both"/>
               <w:rPr>
                 <w:rFonts w:ascii="Open Sans" w:hAnsi="Open Sans" w:cs="Open Sans"/>
-                <w:color w:themeColor="dark1" w:val="000000"/>
+                <w:color w:themeColor="text1" w:val="000000"/>
                 <w:sz w:val="24"/>
                 <w:szCs w:val="24"/>
                 <w:lang w:val="en-GB"/>
@@ -561,7 +591,7 @@
             <w:r>
               <w:rPr>
                 <w:rFonts w:cs="Open Sans" w:ascii="Open Sans" w:hAnsi="Open Sans"/>
-                <w:color w:themeColor="dark1" w:val="000000"/>
+                <w:color w:themeColor="text1" w:val="000000"/>
                 <w:sz w:val="24"/>
                 <w:szCs w:val="24"/>
                 <w:lang w:val="en-GB"/>
@@ -620,7 +650,7 @@
               <w:jc w:val="both"/>
               <w:rPr>
                 <w:rFonts w:ascii="Open Sans" w:hAnsi="Open Sans" w:cs="Open Sans"/>
-                <w:color w:themeColor="dark1" w:val="000000"/>
+                <w:color w:themeColor="text1" w:val="000000"/>
                 <w:sz w:val="24"/>
                 <w:szCs w:val="24"/>
                 <w:lang w:val="en-GB"/>
@@ -629,7 +659,7 @@
             <w:r>
               <w:rPr>
                 <w:rFonts w:cs="Open Sans" w:ascii="Open Sans" w:hAnsi="Open Sans"/>
-                <w:color w:themeColor="dark1" w:val="000000"/>
+                <w:color w:themeColor="text1" w:val="000000"/>
                 <w:sz w:val="24"/>
                 <w:szCs w:val="24"/>
                 <w:lang w:val="en-GB"/>
@@ -676,7 +706,7 @@
               <w:jc w:val="both"/>
               <w:rPr>
                 <w:rFonts w:ascii="Open Sans" w:hAnsi="Open Sans" w:cs="Open Sans"/>
-                <w:color w:themeColor="dark1" w:val="000000"/>
+                <w:color w:themeColor="text1" w:val="000000"/>
                 <w:sz w:val="24"/>
                 <w:szCs w:val="24"/>
                 <w:lang w:val="en-GB"/>
@@ -685,7 +715,7 @@
             <w:r>
               <w:rPr>
                 <w:rFonts w:cs="Open Sans" w:ascii="Open Sans" w:hAnsi="Open Sans"/>
-                <w:color w:themeColor="dark1" w:val="000000"/>
+                <w:color w:themeColor="text1" w:val="000000"/>
                 <w:sz w:val="24"/>
                 <w:szCs w:val="24"/>
                 <w:lang w:val="en-GB"/>
@@ -732,7 +762,7 @@
               <w:jc w:val="both"/>
               <w:rPr>
                 <w:rFonts w:ascii="Open Sans" w:hAnsi="Open Sans" w:cs="Open Sans"/>
-                <w:color w:themeColor="dark1" w:val="000000"/>
+                <w:color w:themeColor="text1" w:val="000000"/>
                 <w:sz w:val="24"/>
                 <w:szCs w:val="24"/>
                 <w:lang w:val="en-GB"/>
@@ -741,7 +771,7 @@
             <w:r>
               <w:rPr>
                 <w:rFonts w:cs="Open Sans" w:ascii="Open Sans" w:hAnsi="Open Sans"/>
-                <w:color w:themeColor="dark1" w:val="000000"/>
+                <w:color w:themeColor="text1" w:val="000000"/>
                 <w:sz w:val="24"/>
                 <w:szCs w:val="24"/>
                 <w:lang w:val="en-GB"/>
@@ -1930,7 +1960,7 @@
     </w:rPr>
   </w:style>
   <w:style w:type="paragraph" w:styleId="Heading1">
-    <w:name w:val="Heading 1"/>
+    <w:name w:val="heading 1"/>
     <w:basedOn w:val="Normal"/>
     <w:next w:val="Normal"/>
     <w:link w:val="Heading1Char"/>
@@ -1951,7 +1981,7 @@
     </w:rPr>
   </w:style>
   <w:style w:type="paragraph" w:styleId="Heading2">
-    <w:name w:val="Heading 2"/>
+    <w:name w:val="heading 2"/>
     <w:basedOn w:val="Normal"/>
     <w:next w:val="Normal"/>
     <w:link w:val="Heading2Char"/>
@@ -1973,7 +2003,7 @@
     </w:rPr>
   </w:style>
   <w:style w:type="paragraph" w:styleId="Heading3">
-    <w:name w:val="Heading 3"/>
+    <w:name w:val="heading 3"/>
     <w:basedOn w:val="Normal"/>
     <w:next w:val="Normal"/>
     <w:link w:val="Heading3Char"/>
@@ -1995,7 +2025,7 @@
     </w:rPr>
   </w:style>
   <w:style w:type="paragraph" w:styleId="Heading4">
-    <w:name w:val="Heading 4"/>
+    <w:name w:val="heading 4"/>
     <w:basedOn w:val="Normal"/>
     <w:next w:val="Normal"/>
     <w:link w:val="Heading4Char"/>
@@ -2018,7 +2048,7 @@
     </w:rPr>
   </w:style>
   <w:style w:type="paragraph" w:styleId="Heading5">
-    <w:name w:val="Heading 5"/>
+    <w:name w:val="heading 5"/>
     <w:basedOn w:val="Normal"/>
     <w:next w:val="Normal"/>
     <w:link w:val="Heading5Char"/>
@@ -2039,7 +2069,7 @@
     </w:rPr>
   </w:style>
   <w:style w:type="paragraph" w:styleId="Heading6">
-    <w:name w:val="Heading 6"/>
+    <w:name w:val="heading 6"/>
     <w:basedOn w:val="Normal"/>
     <w:next w:val="Normal"/>
     <w:link w:val="Heading6Char"/>
@@ -2062,7 +2092,7 @@
     </w:rPr>
   </w:style>
   <w:style w:type="paragraph" w:styleId="Heading7">
-    <w:name w:val="Heading 7"/>
+    <w:name w:val="heading 7"/>
     <w:basedOn w:val="Normal"/>
     <w:next w:val="Normal"/>
     <w:link w:val="Heading7Char"/>
@@ -2083,7 +2113,7 @@
     </w:rPr>
   </w:style>
   <w:style w:type="paragraph" w:styleId="Heading8">
-    <w:name w:val="Heading 8"/>
+    <w:name w:val="heading 8"/>
     <w:basedOn w:val="Normal"/>
     <w:next w:val="Normal"/>
     <w:link w:val="Heading8Char"/>
@@ -2106,7 +2136,7 @@
     </w:rPr>
   </w:style>
   <w:style w:type="paragraph" w:styleId="Heading9">
-    <w:name w:val="Heading 9"/>
+    <w:name w:val="heading 9"/>
     <w:basedOn w:val="Normal"/>
     <w:next w:val="Normal"/>
     <w:link w:val="Heading9Char"/>
@@ -2452,7 +2482,7 @@
     </w:rPr>
   </w:style>
   <w:style w:type="paragraph" w:styleId="Caption">
-    <w:name w:val="Caption"/>
+    <w:name w:val="caption"/>
     <w:basedOn w:val="Normal"/>
     <w:qFormat/>
     <w:pPr>
@@ -2603,7 +2633,7 @@
     <w:rPr/>
   </w:style>
   <w:style w:type="paragraph" w:styleId="Header">
-    <w:name w:val="Header"/>
+    <w:name w:val="header"/>
     <w:basedOn w:val="Normal"/>
     <w:link w:val="HeaderChar"/>
     <w:uiPriority w:val="99"/>

</xml_diff>